<commit_message>
part a ex 2a-c
</commit_message>
<xml_diff>
--- a/in4080_2022_mandatory_1/PartB.docx
+++ b/in4080_2022_mandatory_1/PartB.docx
@@ -14,29 +14,8 @@
       </w:r>
       <w:r>
         <w:tab/>
-        <w:t xml:space="preserve">1b) Parameters </w:t>
-      </w:r>
-      <w:proofErr w:type="spellStart"/>
-      <w:r>
-        <w:t>of</w:t>
-      </w:r>
-      <w:proofErr w:type="spellEnd"/>
-      <w:r>
-        <w:t xml:space="preserve"> </w:t>
-      </w:r>
-      <w:proofErr w:type="spellStart"/>
-      <w:r>
-        <w:t>the</w:t>
-      </w:r>
-      <w:proofErr w:type="spellEnd"/>
-      <w:r>
-        <w:t xml:space="preserve"> </w:t>
-      </w:r>
-      <w:proofErr w:type="spellStart"/>
-      <w:r>
-        <w:t>vectorizer</w:t>
-      </w:r>
-      <w:proofErr w:type="spellEnd"/>
+        <w:t>1b) Parameters of the vectorizer</w:t>
+      </w:r>
     </w:p>
     <w:p/>
     <w:p>
@@ -56,29 +35,7 @@
           <w:lang w:val="en-US"/>
         </w:rPr>
         <w:br/>
-        <w:t xml:space="preserve">Settings: Default --&gt; binary=False, </w:t>
-      </w:r>
-      <w:proofErr w:type="spellStart"/>
-      <w:r>
-        <w:rPr>
-          <w:lang w:val="en-US"/>
-        </w:rPr>
-        <w:t>ngram_range</w:t>
-      </w:r>
-      <w:proofErr w:type="spellEnd"/>
-      <w:proofErr w:type="gramStart"/>
-      <w:r>
-        <w:rPr>
-          <w:lang w:val="en-US"/>
-        </w:rPr>
-        <w:t>=(</w:t>
-      </w:r>
-      <w:proofErr w:type="gramEnd"/>
-      <w:r>
-        <w:rPr>
-          <w:lang w:val="en-US"/>
-        </w:rPr>
-        <w:t>1,1)</w:t>
+        <w:t>Settings: Default --&gt; binary=False, ngram_range=(1,1)</w:t>
       </w:r>
       <w:r>
         <w:rPr>
@@ -97,7 +54,6 @@
           <w:lang w:val="en-US"/>
         </w:rPr>
       </w:pPr>
-      <w:proofErr w:type="gramStart"/>
       <w:r>
         <w:rPr>
           <w:color w:val="8888C6"/>
@@ -110,34 +66,8 @@
           <w:color w:val="A9B7C6"/>
           <w:lang w:val="en-US"/>
         </w:rPr>
-        <w:t>(</w:t>
-      </w:r>
-      <w:proofErr w:type="spellStart"/>
-      <w:proofErr w:type="gramEnd"/>
-      <w:r>
-        <w:rPr>
-          <w:color w:val="A9B7C6"/>
-          <w:lang w:val="en-US"/>
-        </w:rPr>
-        <w:t>clf.score</w:t>
-      </w:r>
-      <w:proofErr w:type="spellEnd"/>
-      <w:r>
-        <w:rPr>
-          <w:color w:val="A9B7C6"/>
-          <w:lang w:val="en-US"/>
-        </w:rPr>
-        <w:t>(</w:t>
-      </w:r>
-      <w:proofErr w:type="spellStart"/>
-      <w:r>
-        <w:rPr>
-          <w:color w:val="A9B7C6"/>
-          <w:lang w:val="en-US"/>
-        </w:rPr>
-        <w:t>dev_test_vectors</w:t>
-      </w:r>
-      <w:proofErr w:type="spellEnd"/>
+        <w:t>(clf.score(dev_test_vectors</w:t>
+      </w:r>
       <w:r>
         <w:rPr>
           <w:color w:val="CC7832"/>
@@ -145,21 +75,12 @@
         </w:rPr>
         <w:t xml:space="preserve">, </w:t>
       </w:r>
-      <w:proofErr w:type="spellStart"/>
-      <w:r>
-        <w:rPr>
-          <w:color w:val="A9B7C6"/>
-          <w:lang w:val="en-US"/>
-        </w:rPr>
-        <w:t>dev_test_target</w:t>
-      </w:r>
-      <w:proofErr w:type="spellEnd"/>
-      <w:r>
-        <w:rPr>
-          <w:color w:val="A9B7C6"/>
-          <w:lang w:val="en-US"/>
-        </w:rPr>
-        <w:t xml:space="preserve">)) </w:t>
+      <w:r>
+        <w:rPr>
+          <w:color w:val="A9B7C6"/>
+          <w:lang w:val="en-US"/>
+        </w:rPr>
+        <w:t xml:space="preserve">dev_test_target)) </w:t>
       </w:r>
       <w:r>
         <w:rPr>
@@ -200,29 +121,7 @@
           <w:lang w:val="en-US"/>
         </w:rPr>
         <w:br/>
-        <w:t xml:space="preserve">Settings: binary=True, </w:t>
-      </w:r>
-      <w:proofErr w:type="spellStart"/>
-      <w:r>
-        <w:rPr>
-          <w:lang w:val="en-US"/>
-        </w:rPr>
-        <w:t>ngram_range</w:t>
-      </w:r>
-      <w:proofErr w:type="spellEnd"/>
-      <w:proofErr w:type="gramStart"/>
-      <w:r>
-        <w:rPr>
-          <w:lang w:val="en-US"/>
-        </w:rPr>
-        <w:t>=(</w:t>
-      </w:r>
-      <w:proofErr w:type="gramEnd"/>
-      <w:r>
-        <w:rPr>
-          <w:lang w:val="en-US"/>
-        </w:rPr>
-        <w:t>1,1)</w:t>
+        <w:t>Settings: binary=True, ngram_range=(1,1)</w:t>
       </w:r>
       <w:r>
         <w:rPr>
@@ -241,7 +140,6 @@
           <w:lang w:val="en-US"/>
         </w:rPr>
       </w:pPr>
-      <w:proofErr w:type="gramStart"/>
       <w:r>
         <w:rPr>
           <w:color w:val="8888C6"/>
@@ -254,34 +152,8 @@
           <w:color w:val="A9B7C6"/>
           <w:lang w:val="en-US"/>
         </w:rPr>
-        <w:t>(</w:t>
-      </w:r>
-      <w:proofErr w:type="spellStart"/>
-      <w:proofErr w:type="gramEnd"/>
-      <w:r>
-        <w:rPr>
-          <w:color w:val="A9B7C6"/>
-          <w:lang w:val="en-US"/>
-        </w:rPr>
-        <w:t>clf.score</w:t>
-      </w:r>
-      <w:proofErr w:type="spellEnd"/>
-      <w:r>
-        <w:rPr>
-          <w:color w:val="A9B7C6"/>
-          <w:lang w:val="en-US"/>
-        </w:rPr>
-        <w:t>(</w:t>
-      </w:r>
-      <w:proofErr w:type="spellStart"/>
-      <w:r>
-        <w:rPr>
-          <w:color w:val="A9B7C6"/>
-          <w:lang w:val="en-US"/>
-        </w:rPr>
-        <w:t>dev_test_vectors</w:t>
-      </w:r>
-      <w:proofErr w:type="spellEnd"/>
+        <w:t>(clf.score(dev_test_vectors</w:t>
+      </w:r>
       <w:r>
         <w:rPr>
           <w:color w:val="CC7832"/>
@@ -289,21 +161,12 @@
         </w:rPr>
         <w:t xml:space="preserve">, </w:t>
       </w:r>
-      <w:proofErr w:type="spellStart"/>
-      <w:r>
-        <w:rPr>
-          <w:color w:val="A9B7C6"/>
-          <w:lang w:val="en-US"/>
-        </w:rPr>
-        <w:t>dev_test_target</w:t>
-      </w:r>
-      <w:proofErr w:type="spellEnd"/>
-      <w:r>
-        <w:rPr>
-          <w:color w:val="A9B7C6"/>
-          <w:lang w:val="en-US"/>
-        </w:rPr>
-        <w:t xml:space="preserve">)) </w:t>
+      <w:r>
+        <w:rPr>
+          <w:color w:val="A9B7C6"/>
+          <w:lang w:val="en-US"/>
+        </w:rPr>
+        <w:t xml:space="preserve">dev_test_target)) </w:t>
       </w:r>
       <w:r>
         <w:rPr>
@@ -344,29 +207,7 @@
           <w:lang w:val="en-US"/>
         </w:rPr>
         <w:br/>
-        <w:t xml:space="preserve">Settings: binary=False, </w:t>
-      </w:r>
-      <w:proofErr w:type="spellStart"/>
-      <w:r>
-        <w:rPr>
-          <w:lang w:val="en-US"/>
-        </w:rPr>
-        <w:t>ngram_range</w:t>
-      </w:r>
-      <w:proofErr w:type="spellEnd"/>
-      <w:proofErr w:type="gramStart"/>
-      <w:r>
-        <w:rPr>
-          <w:lang w:val="en-US"/>
-        </w:rPr>
-        <w:t>=(</w:t>
-      </w:r>
-      <w:proofErr w:type="gramEnd"/>
-      <w:r>
-        <w:rPr>
-          <w:lang w:val="en-US"/>
-        </w:rPr>
-        <w:t>1,2)</w:t>
+        <w:t>Settings: binary=False, ngram_range=(1,2)</w:t>
       </w:r>
       <w:r>
         <w:rPr>
@@ -385,7 +226,6 @@
           <w:lang w:val="en-US"/>
         </w:rPr>
       </w:pPr>
-      <w:proofErr w:type="gramStart"/>
       <w:r>
         <w:rPr>
           <w:color w:val="8888C6"/>
@@ -398,34 +238,8 @@
           <w:color w:val="A9B7C6"/>
           <w:lang w:val="en-US"/>
         </w:rPr>
-        <w:t>(</w:t>
-      </w:r>
-      <w:proofErr w:type="spellStart"/>
-      <w:proofErr w:type="gramEnd"/>
-      <w:r>
-        <w:rPr>
-          <w:color w:val="A9B7C6"/>
-          <w:lang w:val="en-US"/>
-        </w:rPr>
-        <w:t>clf.score</w:t>
-      </w:r>
-      <w:proofErr w:type="spellEnd"/>
-      <w:r>
-        <w:rPr>
-          <w:color w:val="A9B7C6"/>
-          <w:lang w:val="en-US"/>
-        </w:rPr>
-        <w:t>(</w:t>
-      </w:r>
-      <w:proofErr w:type="spellStart"/>
-      <w:r>
-        <w:rPr>
-          <w:color w:val="A9B7C6"/>
-          <w:lang w:val="en-US"/>
-        </w:rPr>
-        <w:t>dev_test_vectors</w:t>
-      </w:r>
-      <w:proofErr w:type="spellEnd"/>
+        <w:t>(clf.score(dev_test_vectors</w:t>
+      </w:r>
       <w:r>
         <w:rPr>
           <w:color w:val="CC7832"/>
@@ -433,21 +247,12 @@
         </w:rPr>
         <w:t xml:space="preserve">, </w:t>
       </w:r>
-      <w:proofErr w:type="spellStart"/>
-      <w:r>
-        <w:rPr>
-          <w:color w:val="A9B7C6"/>
-          <w:lang w:val="en-US"/>
-        </w:rPr>
-        <w:t>dev_test_target</w:t>
-      </w:r>
-      <w:proofErr w:type="spellEnd"/>
-      <w:r>
-        <w:rPr>
-          <w:color w:val="A9B7C6"/>
-          <w:lang w:val="en-US"/>
-        </w:rPr>
-        <w:t xml:space="preserve">)) </w:t>
+      <w:r>
+        <w:rPr>
+          <w:color w:val="A9B7C6"/>
+          <w:lang w:val="en-US"/>
+        </w:rPr>
+        <w:t xml:space="preserve">dev_test_target)) </w:t>
       </w:r>
       <w:r>
         <w:rPr>
@@ -488,29 +293,7 @@
           <w:lang w:val="en-US"/>
         </w:rPr>
         <w:br/>
-        <w:t xml:space="preserve">Settings: binary=True, </w:t>
-      </w:r>
-      <w:proofErr w:type="spellStart"/>
-      <w:r>
-        <w:rPr>
-          <w:lang w:val="en-US"/>
-        </w:rPr>
-        <w:t>ngram_range</w:t>
-      </w:r>
-      <w:proofErr w:type="spellEnd"/>
-      <w:proofErr w:type="gramStart"/>
-      <w:r>
-        <w:rPr>
-          <w:lang w:val="en-US"/>
-        </w:rPr>
-        <w:t>=(</w:t>
-      </w:r>
-      <w:proofErr w:type="gramEnd"/>
-      <w:r>
-        <w:rPr>
-          <w:lang w:val="en-US"/>
-        </w:rPr>
-        <w:t>1,2)</w:t>
+        <w:t>Settings: binary=True, ngram_range=(1,2)</w:t>
       </w:r>
       <w:r>
         <w:rPr>
@@ -529,7 +312,6 @@
           <w:lang w:val="en-US"/>
         </w:rPr>
       </w:pPr>
-      <w:proofErr w:type="gramStart"/>
       <w:r>
         <w:rPr>
           <w:color w:val="8888C6"/>
@@ -542,34 +324,8 @@
           <w:color w:val="A9B7C6"/>
           <w:lang w:val="en-US"/>
         </w:rPr>
-        <w:t>(</w:t>
-      </w:r>
-      <w:proofErr w:type="spellStart"/>
-      <w:proofErr w:type="gramEnd"/>
-      <w:r>
-        <w:rPr>
-          <w:color w:val="A9B7C6"/>
-          <w:lang w:val="en-US"/>
-        </w:rPr>
-        <w:t>clf.score</w:t>
-      </w:r>
-      <w:proofErr w:type="spellEnd"/>
-      <w:r>
-        <w:rPr>
-          <w:color w:val="A9B7C6"/>
-          <w:lang w:val="en-US"/>
-        </w:rPr>
-        <w:t>(</w:t>
-      </w:r>
-      <w:proofErr w:type="spellStart"/>
-      <w:r>
-        <w:rPr>
-          <w:color w:val="A9B7C6"/>
-          <w:lang w:val="en-US"/>
-        </w:rPr>
-        <w:t>dev_test_vectors</w:t>
-      </w:r>
-      <w:proofErr w:type="spellEnd"/>
+        <w:t>(clf.score(dev_test_vectors</w:t>
+      </w:r>
       <w:r>
         <w:rPr>
           <w:color w:val="CC7832"/>
@@ -577,21 +333,12 @@
         </w:rPr>
         <w:t xml:space="preserve">, </w:t>
       </w:r>
-      <w:proofErr w:type="spellStart"/>
-      <w:r>
-        <w:rPr>
-          <w:color w:val="A9B7C6"/>
-          <w:lang w:val="en-US"/>
-        </w:rPr>
-        <w:t>dev_test_target</w:t>
-      </w:r>
-      <w:proofErr w:type="spellEnd"/>
-      <w:r>
-        <w:rPr>
-          <w:color w:val="A9B7C6"/>
-          <w:lang w:val="en-US"/>
-        </w:rPr>
-        <w:t xml:space="preserve">)) </w:t>
+      <w:r>
+        <w:rPr>
+          <w:color w:val="A9B7C6"/>
+          <w:lang w:val="en-US"/>
+        </w:rPr>
+        <w:t xml:space="preserve">dev_test_target)) </w:t>
       </w:r>
       <w:r>
         <w:rPr>
@@ -632,29 +379,7 @@
           <w:lang w:val="en-US"/>
         </w:rPr>
         <w:br/>
-        <w:t xml:space="preserve"># Settings: binary=False, </w:t>
-      </w:r>
-      <w:proofErr w:type="spellStart"/>
-      <w:r>
-        <w:rPr>
-          <w:lang w:val="en-US"/>
-        </w:rPr>
-        <w:t>ngram_range</w:t>
-      </w:r>
-      <w:proofErr w:type="spellEnd"/>
-      <w:proofErr w:type="gramStart"/>
-      <w:r>
-        <w:rPr>
-          <w:lang w:val="en-US"/>
-        </w:rPr>
-        <w:t>=(</w:t>
-      </w:r>
-      <w:proofErr w:type="gramEnd"/>
-      <w:r>
-        <w:rPr>
-          <w:lang w:val="en-US"/>
-        </w:rPr>
-        <w:t>1,3)</w:t>
+        <w:t># Settings: binary=False, ngram_range=(1,3)</w:t>
       </w:r>
       <w:r>
         <w:rPr>
@@ -673,7 +398,6 @@
           <w:lang w:val="en-US"/>
         </w:rPr>
       </w:pPr>
-      <w:proofErr w:type="gramStart"/>
       <w:r>
         <w:rPr>
           <w:color w:val="8888C6"/>
@@ -686,34 +410,8 @@
           <w:color w:val="A9B7C6"/>
           <w:lang w:val="en-US"/>
         </w:rPr>
-        <w:t>(</w:t>
-      </w:r>
-      <w:proofErr w:type="spellStart"/>
-      <w:proofErr w:type="gramEnd"/>
-      <w:r>
-        <w:rPr>
-          <w:color w:val="A9B7C6"/>
-          <w:lang w:val="en-US"/>
-        </w:rPr>
-        <w:t>clf.score</w:t>
-      </w:r>
-      <w:proofErr w:type="spellEnd"/>
-      <w:r>
-        <w:rPr>
-          <w:color w:val="A9B7C6"/>
-          <w:lang w:val="en-US"/>
-        </w:rPr>
-        <w:t>(</w:t>
-      </w:r>
-      <w:proofErr w:type="spellStart"/>
-      <w:r>
-        <w:rPr>
-          <w:color w:val="A9B7C6"/>
-          <w:lang w:val="en-US"/>
-        </w:rPr>
-        <w:t>dev_test_vectors</w:t>
-      </w:r>
-      <w:proofErr w:type="spellEnd"/>
+        <w:t>(clf.score(dev_test_vectors</w:t>
+      </w:r>
       <w:r>
         <w:rPr>
           <w:color w:val="CC7832"/>
@@ -721,21 +419,12 @@
         </w:rPr>
         <w:t xml:space="preserve">, </w:t>
       </w:r>
-      <w:proofErr w:type="spellStart"/>
-      <w:r>
-        <w:rPr>
-          <w:color w:val="A9B7C6"/>
-          <w:lang w:val="en-US"/>
-        </w:rPr>
-        <w:t>dev_test_target</w:t>
-      </w:r>
-      <w:proofErr w:type="spellEnd"/>
-      <w:r>
-        <w:rPr>
-          <w:color w:val="A9B7C6"/>
-          <w:lang w:val="en-US"/>
-        </w:rPr>
-        <w:t xml:space="preserve">)) </w:t>
+      <w:r>
+        <w:rPr>
+          <w:color w:val="A9B7C6"/>
+          <w:lang w:val="en-US"/>
+        </w:rPr>
+        <w:t xml:space="preserve">dev_test_target)) </w:t>
       </w:r>
       <w:r>
         <w:rPr>
@@ -776,29 +465,7 @@
           <w:lang w:val="en-US"/>
         </w:rPr>
         <w:br/>
-        <w:t xml:space="preserve">Settings: binary=True, </w:t>
-      </w:r>
-      <w:proofErr w:type="spellStart"/>
-      <w:r>
-        <w:rPr>
-          <w:lang w:val="en-US"/>
-        </w:rPr>
-        <w:t>ngram_range</w:t>
-      </w:r>
-      <w:proofErr w:type="spellEnd"/>
-      <w:proofErr w:type="gramStart"/>
-      <w:r>
-        <w:rPr>
-          <w:lang w:val="en-US"/>
-        </w:rPr>
-        <w:t>=(</w:t>
-      </w:r>
-      <w:proofErr w:type="gramEnd"/>
-      <w:r>
-        <w:rPr>
-          <w:lang w:val="en-US"/>
-        </w:rPr>
-        <w:t>1,3)</w:t>
+        <w:t>Settings: binary=True, ngram_range=(1,3)</w:t>
       </w:r>
       <w:r>
         <w:rPr>
@@ -817,7 +484,6 @@
           <w:lang w:val="en-US"/>
         </w:rPr>
       </w:pPr>
-      <w:proofErr w:type="gramStart"/>
       <w:r>
         <w:rPr>
           <w:color w:val="8888C6"/>
@@ -830,15 +496,7 @@
           <w:color w:val="A9B7C6"/>
           <w:lang w:val="en-US"/>
         </w:rPr>
-        <w:t>(</w:t>
-      </w:r>
-      <w:proofErr w:type="gramEnd"/>
-      <w:r>
-        <w:rPr>
-          <w:color w:val="A9B7C6"/>
-          <w:lang w:val="en-US"/>
-        </w:rPr>
-        <w:t>clf.score(dev_test_vectors</w:t>
+        <w:t>(clf.score(dev_test_vectors</w:t>
       </w:r>
       <w:r>
         <w:rPr>
@@ -914,17 +572,8 @@
                 <w:b/>
                 <w:bCs/>
               </w:rPr>
-              <w:t xml:space="preserve">Mean </w:t>
+              <w:t>Mean Accuracy</w:t>
             </w:r>
-            <w:proofErr w:type="spellStart"/>
-            <w:r>
-              <w:rPr>
-                <w:b/>
-                <w:bCs/>
-              </w:rPr>
-              <w:t>Accuracy</w:t>
-            </w:r>
-            <w:proofErr w:type="spellEnd"/>
           </w:p>
         </w:tc>
         <w:tc>
@@ -939,21 +588,12 @@
                 <w:bCs/>
               </w:rPr>
             </w:pPr>
-            <w:proofErr w:type="spellStart"/>
             <w:r>
               <w:rPr>
                 <w:b/>
                 <w:bCs/>
               </w:rPr>
-              <w:t>CountVectorizer</w:t>
-            </w:r>
-            <w:proofErr w:type="spellEnd"/>
-            <w:r>
-              <w:rPr>
-                <w:b/>
-                <w:bCs/>
-              </w:rPr>
-              <w:t xml:space="preserve">: </w:t>
+              <w:t xml:space="preserve">CountVectorizer: </w:t>
             </w:r>
             <w:r>
               <w:rPr>
@@ -1012,7 +652,6 @@
                 <w:bCs/>
               </w:rPr>
             </w:pPr>
-            <w:proofErr w:type="spellStart"/>
             <w:r>
               <w:rPr>
                 <w:b/>
@@ -1020,7 +659,6 @@
               </w:rPr>
               <w:t>False</w:t>
             </w:r>
-            <w:proofErr w:type="spellEnd"/>
           </w:p>
         </w:tc>
       </w:tr>
@@ -1037,23 +675,13 @@
                 <w:bCs/>
               </w:rPr>
             </w:pPr>
-            <w:proofErr w:type="spellStart"/>
             <w:r>
               <w:rPr>
                 <w:b/>
                 <w:bCs/>
               </w:rPr>
-              <w:t>CountVectorizer</w:t>
+              <w:t xml:space="preserve">CountVectorizer: </w:t>
             </w:r>
-            <w:proofErr w:type="spellEnd"/>
-            <w:r>
-              <w:rPr>
-                <w:b/>
-                <w:bCs/>
-              </w:rPr>
-              <w:t xml:space="preserve">: </w:t>
-            </w:r>
-            <w:proofErr w:type="spellStart"/>
             <w:r>
               <w:rPr>
                 <w:b/>
@@ -1061,7 +689,6 @@
               </w:rPr>
               <w:t>Ngram_range</w:t>
             </w:r>
-            <w:proofErr w:type="spellEnd"/>
           </w:p>
         </w:tc>
         <w:tc>
@@ -1239,55 +866,14 @@
           <w:bCs/>
           <w:lang w:val="en-US"/>
         </w:rPr>
-        <w:t xml:space="preserve">The best result is obtained by using the settings binary=True and </w:t>
-      </w:r>
-      <w:proofErr w:type="spellStart"/>
+        <w:t>The best result is obtained by using the settings binary=True and ngram_range=[1,3].</w:t>
+      </w:r>
       <w:r>
         <w:rPr>
           <w:bCs/>
           <w:lang w:val="en-US"/>
         </w:rPr>
-        <w:t>ngram_range</w:t>
-      </w:r>
-      <w:proofErr w:type="spellEnd"/>
-      <w:proofErr w:type="gramStart"/>
-      <w:r>
-        <w:rPr>
-          <w:bCs/>
-          <w:lang w:val="en-US"/>
-        </w:rPr>
-        <w:t>=[</w:t>
-      </w:r>
-      <w:proofErr w:type="gramEnd"/>
-      <w:r>
-        <w:rPr>
-          <w:bCs/>
-          <w:lang w:val="en-US"/>
-        </w:rPr>
-        <w:t>1,3].</w:t>
-      </w:r>
-      <w:r>
-        <w:rPr>
-          <w:bCs/>
-          <w:lang w:val="en-US"/>
-        </w:rPr>
-        <w:t xml:space="preserve"> By using these parameters, the </w:t>
-      </w:r>
-      <w:proofErr w:type="spellStart"/>
-      <w:r>
-        <w:rPr>
-          <w:bCs/>
-          <w:lang w:val="en-US"/>
-        </w:rPr>
-        <w:t>CountVectorizer</w:t>
-      </w:r>
-      <w:proofErr w:type="spellEnd"/>
-      <w:r>
-        <w:rPr>
-          <w:bCs/>
-          <w:lang w:val="en-US"/>
-        </w:rPr>
-        <w:t xml:space="preserve"> </w:t>
+        <w:t xml:space="preserve"> By using these parameters, the CountVectorizer </w:t>
       </w:r>
     </w:p>
     <w:p>
@@ -1349,85 +935,28 @@
           <w:bCs/>
           <w:lang w:val="en-US"/>
         </w:rPr>
-        <w:t xml:space="preserve">The worst results are achieved when using the settings binary=False and </w:t>
-      </w:r>
-      <w:proofErr w:type="spellStart"/>
+        <w:t xml:space="preserve">The worst results are achieved when using the settings binary=False and ngram_range=[1,1] as well as ngram_range=[1,2]. </w:t>
+      </w:r>
       <w:r>
         <w:rPr>
           <w:bCs/>
           <w:lang w:val="en-US"/>
         </w:rPr>
-        <w:t>ngram_range</w:t>
-      </w:r>
-      <w:proofErr w:type="spellEnd"/>
-      <w:proofErr w:type="gramStart"/>
+        <w:t>In general</w:t>
+      </w:r>
       <w:r>
         <w:rPr>
           <w:bCs/>
           <w:lang w:val="en-US"/>
         </w:rPr>
-        <w:t>=[</w:t>
-      </w:r>
-      <w:proofErr w:type="gramEnd"/>
+        <w:t>,</w:t>
+      </w:r>
       <w:r>
         <w:rPr>
           <w:bCs/>
           <w:lang w:val="en-US"/>
         </w:rPr>
-        <w:t xml:space="preserve">1,1] as well as </w:t>
-      </w:r>
-      <w:proofErr w:type="spellStart"/>
-      <w:r>
-        <w:rPr>
-          <w:bCs/>
-          <w:lang w:val="en-US"/>
-        </w:rPr>
-        <w:t>ngram_range</w:t>
-      </w:r>
-      <w:proofErr w:type="spellEnd"/>
-      <w:r>
-        <w:rPr>
-          <w:bCs/>
-          <w:lang w:val="en-US"/>
-        </w:rPr>
-        <w:t xml:space="preserve">=[1,2]. </w:t>
-      </w:r>
-      <w:r>
-        <w:rPr>
-          <w:bCs/>
-          <w:lang w:val="en-US"/>
-        </w:rPr>
-        <w:t>In general</w:t>
-      </w:r>
-      <w:r>
-        <w:rPr>
-          <w:bCs/>
-          <w:lang w:val="en-US"/>
-        </w:rPr>
-        <w:t>,</w:t>
-      </w:r>
-      <w:r>
-        <w:rPr>
-          <w:bCs/>
-          <w:lang w:val="en-US"/>
-        </w:rPr>
-        <w:t xml:space="preserve"> it is observable that the runs with binary=True generally achieve better results than with binary=False. Therefore, one could conclude that for this specific task, it is not of importance how often a word occurs in the text but whether it occurs at all. Furthermore, the </w:t>
-      </w:r>
-      <w:proofErr w:type="spellStart"/>
-      <w:r>
-        <w:rPr>
-          <w:bCs/>
-          <w:lang w:val="en-US"/>
-        </w:rPr>
-        <w:t>CountVectorizer</w:t>
-      </w:r>
-      <w:proofErr w:type="spellEnd"/>
-      <w:r>
-        <w:rPr>
-          <w:bCs/>
-          <w:lang w:val="en-US"/>
-        </w:rPr>
-        <w:t xml:space="preserve"> achieves higher when taking into account </w:t>
+        <w:t xml:space="preserve"> it is observable that the runs with binary=True achieve better results than with binary=False. Therefore, one could conclude that for this specific task, it is not of importance how often a word occurs in the text but whether it occurs at all. Furthermore, the CountVectorizer achieves higher when taking into account </w:t>
       </w:r>
       <w:r>
         <w:rPr>
@@ -1572,29 +1101,7 @@
         <w:rPr>
           <w:lang w:val="en-US"/>
         </w:rPr>
-        <w:t xml:space="preserve">"""Settings: binary=True, </w:t>
-      </w:r>
-      <w:proofErr w:type="spellStart"/>
-      <w:r>
-        <w:rPr>
-          <w:lang w:val="en-US"/>
-        </w:rPr>
-        <w:t>ngram_range</w:t>
-      </w:r>
-      <w:proofErr w:type="spellEnd"/>
-      <w:proofErr w:type="gramStart"/>
-      <w:r>
-        <w:rPr>
-          <w:lang w:val="en-US"/>
-        </w:rPr>
-        <w:t>=(</w:t>
-      </w:r>
-      <w:proofErr w:type="gramEnd"/>
-      <w:r>
-        <w:rPr>
-          <w:lang w:val="en-US"/>
-        </w:rPr>
-        <w:t>1,3)"""</w:t>
+        <w:t>"""Settings: binary=True, ngram_range=(1,3)"""</w:t>
       </w:r>
     </w:p>
     <w:p>
@@ -1606,7 +1113,6 @@
           <w:lang w:val="en-US"/>
         </w:rPr>
       </w:pPr>
-      <w:proofErr w:type="gramStart"/>
       <w:r>
         <w:rPr>
           <w:color w:val="8888C6"/>
@@ -1621,7 +1127,6 @@
         </w:rPr>
         <w:t>(</w:t>
       </w:r>
-      <w:proofErr w:type="gramEnd"/>
       <w:r>
         <w:rPr>
           <w:color w:val="6A8759"/>
@@ -1706,7 +1211,6 @@
         </w:rPr>
         <w:t xml:space="preserve">(scorecard) / </w:t>
       </w:r>
-      <w:proofErr w:type="spellStart"/>
       <w:r>
         <w:rPr>
           <w:color w:val="8888C6"/>
@@ -1714,7 +1218,6 @@
         </w:rPr>
         <w:t>len</w:t>
       </w:r>
-      <w:proofErr w:type="spellEnd"/>
       <w:r>
         <w:rPr>
           <w:color w:val="A9B7C6"/>
@@ -1806,21 +1309,12 @@
         </w:rPr>
         <w:t xml:space="preserve">, </w:t>
       </w:r>
-      <w:proofErr w:type="spellStart"/>
-      <w:r>
-        <w:rPr>
-          <w:color w:val="A9B7C6"/>
-          <w:lang w:val="en-US"/>
-        </w:rPr>
-        <w:t>statistics.stdev</w:t>
-      </w:r>
-      <w:proofErr w:type="spellEnd"/>
-      <w:r>
-        <w:rPr>
-          <w:color w:val="A9B7C6"/>
-          <w:lang w:val="en-US"/>
-        </w:rPr>
-        <w:t xml:space="preserve">(scorecard)) </w:t>
+      <w:r>
+        <w:rPr>
+          <w:color w:val="A9B7C6"/>
+          <w:lang w:val="en-US"/>
+        </w:rPr>
+        <w:t xml:space="preserve">statistics.stdev(scorecard)) </w:t>
       </w:r>
       <w:r>
         <w:rPr>
@@ -1881,29 +1375,7 @@
         <w:rPr>
           <w:lang w:val="en-US"/>
         </w:rPr>
-        <w:t xml:space="preserve">"""Settings: binary=True, </w:t>
-      </w:r>
-      <w:proofErr w:type="spellStart"/>
-      <w:r>
-        <w:rPr>
-          <w:lang w:val="en-US"/>
-        </w:rPr>
-        <w:t>ngram_range</w:t>
-      </w:r>
-      <w:proofErr w:type="spellEnd"/>
-      <w:proofErr w:type="gramStart"/>
-      <w:r>
-        <w:rPr>
-          <w:lang w:val="en-US"/>
-        </w:rPr>
-        <w:t>=(</w:t>
-      </w:r>
-      <w:proofErr w:type="gramEnd"/>
-      <w:r>
-        <w:rPr>
-          <w:lang w:val="en-US"/>
-        </w:rPr>
-        <w:t>1,3)"""</w:t>
+        <w:t>"""Settings: binary=True, ngram_range=(1,3)"""</w:t>
       </w:r>
     </w:p>
     <w:p>
@@ -1915,7 +1387,6 @@
           <w:lang w:val="en-US"/>
         </w:rPr>
       </w:pPr>
-      <w:proofErr w:type="gramStart"/>
       <w:r>
         <w:rPr>
           <w:color w:val="8888C6"/>
@@ -1930,7 +1401,6 @@
         </w:rPr>
         <w:t>(</w:t>
       </w:r>
-      <w:proofErr w:type="gramEnd"/>
       <w:r>
         <w:rPr>
           <w:color w:val="6A8759"/>
@@ -2015,7 +1485,6 @@
         </w:rPr>
         <w:t xml:space="preserve">(scorecard) / </w:t>
       </w:r>
-      <w:proofErr w:type="spellStart"/>
       <w:r>
         <w:rPr>
           <w:color w:val="8888C6"/>
@@ -2023,7 +1492,6 @@
         </w:rPr>
         <w:t>len</w:t>
       </w:r>
-      <w:proofErr w:type="spellEnd"/>
       <w:r>
         <w:rPr>
           <w:color w:val="A9B7C6"/>
@@ -2115,21 +1583,12 @@
         </w:rPr>
         <w:t xml:space="preserve">, </w:t>
       </w:r>
-      <w:proofErr w:type="spellStart"/>
-      <w:r>
-        <w:rPr>
-          <w:color w:val="A9B7C6"/>
-          <w:lang w:val="en-US"/>
-        </w:rPr>
-        <w:t>statistics.stdev</w:t>
-      </w:r>
-      <w:proofErr w:type="spellEnd"/>
-      <w:r>
-        <w:rPr>
-          <w:color w:val="A9B7C6"/>
-          <w:lang w:val="en-US"/>
-        </w:rPr>
-        <w:t xml:space="preserve">(scorecard)) </w:t>
+      <w:r>
+        <w:rPr>
+          <w:color w:val="A9B7C6"/>
+          <w:lang w:val="en-US"/>
+        </w:rPr>
+        <w:t xml:space="preserve">statistics.stdev(scorecard)) </w:t>
       </w:r>
       <w:r>
         <w:rPr>
@@ -2156,29 +1615,7 @@
         <w:rPr>
           <w:lang w:val="en-US"/>
         </w:rPr>
-        <w:t xml:space="preserve">"""Settings: binary=False, </w:t>
-      </w:r>
-      <w:proofErr w:type="spellStart"/>
-      <w:r>
-        <w:rPr>
-          <w:lang w:val="en-US"/>
-        </w:rPr>
-        <w:t>ngram_range</w:t>
-      </w:r>
-      <w:proofErr w:type="spellEnd"/>
-      <w:proofErr w:type="gramStart"/>
-      <w:r>
-        <w:rPr>
-          <w:lang w:val="en-US"/>
-        </w:rPr>
-        <w:t>=(</w:t>
-      </w:r>
-      <w:proofErr w:type="gramEnd"/>
-      <w:r>
-        <w:rPr>
-          <w:lang w:val="en-US"/>
-        </w:rPr>
-        <w:t>1,3)"""</w:t>
+        <w:t>"""Settings: binary=False, ngram_range=(1,3)"""</w:t>
       </w:r>
     </w:p>
     <w:p>
@@ -2190,7 +1627,6 @@
           <w:lang w:val="en-US"/>
         </w:rPr>
       </w:pPr>
-      <w:proofErr w:type="gramStart"/>
       <w:r>
         <w:rPr>
           <w:color w:val="8888C6"/>
@@ -2205,7 +1641,6 @@
         </w:rPr>
         <w:t>(</w:t>
       </w:r>
-      <w:proofErr w:type="gramEnd"/>
       <w:r>
         <w:rPr>
           <w:color w:val="6A8759"/>
@@ -2290,7 +1725,6 @@
         </w:rPr>
         <w:t xml:space="preserve">(scorecard) / </w:t>
       </w:r>
-      <w:proofErr w:type="spellStart"/>
       <w:r>
         <w:rPr>
           <w:color w:val="8888C6"/>
@@ -2298,7 +1732,6 @@
         </w:rPr>
         <w:t>len</w:t>
       </w:r>
-      <w:proofErr w:type="spellEnd"/>
       <w:r>
         <w:rPr>
           <w:color w:val="A9B7C6"/>
@@ -2390,21 +1823,12 @@
         </w:rPr>
         <w:t xml:space="preserve">, </w:t>
       </w:r>
-      <w:proofErr w:type="spellStart"/>
-      <w:r>
-        <w:rPr>
-          <w:color w:val="A9B7C6"/>
-          <w:lang w:val="en-US"/>
-        </w:rPr>
-        <w:t>statistics.stdev</w:t>
-      </w:r>
-      <w:proofErr w:type="spellEnd"/>
-      <w:r>
-        <w:rPr>
-          <w:color w:val="A9B7C6"/>
-          <w:lang w:val="en-US"/>
-        </w:rPr>
-        <w:t xml:space="preserve">(scorecard)) </w:t>
+      <w:r>
+        <w:rPr>
+          <w:color w:val="A9B7C6"/>
+          <w:lang w:val="en-US"/>
+        </w:rPr>
+        <w:t xml:space="preserve">statistics.stdev(scorecard)) </w:t>
       </w:r>
       <w:r>
         <w:rPr>
@@ -2438,29 +1862,7 @@
         <w:rPr>
           <w:lang w:val="en-US"/>
         </w:rPr>
-        <w:t xml:space="preserve">"""Settings: binary=False, </w:t>
-      </w:r>
-      <w:proofErr w:type="spellStart"/>
-      <w:r>
-        <w:rPr>
-          <w:lang w:val="en-US"/>
-        </w:rPr>
-        <w:t>ngram_range</w:t>
-      </w:r>
-      <w:proofErr w:type="spellEnd"/>
-      <w:proofErr w:type="gramStart"/>
-      <w:r>
-        <w:rPr>
-          <w:lang w:val="en-US"/>
-        </w:rPr>
-        <w:t>=(</w:t>
-      </w:r>
-      <w:proofErr w:type="gramEnd"/>
-      <w:r>
-        <w:rPr>
-          <w:lang w:val="en-US"/>
-        </w:rPr>
-        <w:t>1,2)"""</w:t>
+        <w:t>"""Settings: binary=False, ngram_range=(1,2)"""</w:t>
       </w:r>
     </w:p>
     <w:p>
@@ -2472,7 +1874,6 @@
           <w:lang w:val="en-US"/>
         </w:rPr>
       </w:pPr>
-      <w:proofErr w:type="gramStart"/>
       <w:r>
         <w:rPr>
           <w:color w:val="8888C6"/>
@@ -2487,7 +1888,6 @@
         </w:rPr>
         <w:t>(</w:t>
       </w:r>
-      <w:proofErr w:type="gramEnd"/>
       <w:r>
         <w:rPr>
           <w:color w:val="6A8759"/>
@@ -2572,7 +1972,6 @@
         </w:rPr>
         <w:t xml:space="preserve">(scorecard) / </w:t>
       </w:r>
-      <w:proofErr w:type="spellStart"/>
       <w:r>
         <w:rPr>
           <w:color w:val="8888C6"/>
@@ -2580,7 +1979,6 @@
         </w:rPr>
         <w:t>len</w:t>
       </w:r>
-      <w:proofErr w:type="spellEnd"/>
       <w:r>
         <w:rPr>
           <w:color w:val="A9B7C6"/>
@@ -2672,21 +2070,12 @@
         </w:rPr>
         <w:t xml:space="preserve">, </w:t>
       </w:r>
-      <w:proofErr w:type="spellStart"/>
-      <w:r>
-        <w:rPr>
-          <w:color w:val="A9B7C6"/>
-          <w:lang w:val="en-US"/>
-        </w:rPr>
-        <w:t>statistics.stdev</w:t>
-      </w:r>
-      <w:proofErr w:type="spellEnd"/>
-      <w:r>
-        <w:rPr>
-          <w:color w:val="A9B7C6"/>
-          <w:lang w:val="en-US"/>
-        </w:rPr>
-        <w:t xml:space="preserve">(scorecard)) </w:t>
+      <w:r>
+        <w:rPr>
+          <w:color w:val="A9B7C6"/>
+          <w:lang w:val="en-US"/>
+        </w:rPr>
+        <w:t xml:space="preserve">statistics.stdev(scorecard)) </w:t>
       </w:r>
       <w:r>
         <w:rPr>
@@ -2720,29 +2109,7 @@
         <w:rPr>
           <w:lang w:val="en-US"/>
         </w:rPr>
-        <w:t xml:space="preserve">"""Settings: binary=True, </w:t>
-      </w:r>
-      <w:proofErr w:type="spellStart"/>
-      <w:r>
-        <w:rPr>
-          <w:lang w:val="en-US"/>
-        </w:rPr>
-        <w:t>ngram_range</w:t>
-      </w:r>
-      <w:proofErr w:type="spellEnd"/>
-      <w:proofErr w:type="gramStart"/>
-      <w:r>
-        <w:rPr>
-          <w:lang w:val="en-US"/>
-        </w:rPr>
-        <w:t>=(</w:t>
-      </w:r>
-      <w:proofErr w:type="gramEnd"/>
-      <w:r>
-        <w:rPr>
-          <w:lang w:val="en-US"/>
-        </w:rPr>
-        <w:t>1,2)"""</w:t>
+        <w:t>"""Settings: binary=True, ngram_range=(1,2)"""</w:t>
       </w:r>
     </w:p>
     <w:p>
@@ -2754,7 +2121,6 @@
           <w:lang w:val="en-US"/>
         </w:rPr>
       </w:pPr>
-      <w:proofErr w:type="gramStart"/>
       <w:r>
         <w:rPr>
           <w:color w:val="8888C6"/>
@@ -2769,7 +2135,6 @@
         </w:rPr>
         <w:t>(</w:t>
       </w:r>
-      <w:proofErr w:type="gramEnd"/>
       <w:r>
         <w:rPr>
           <w:color w:val="6A8759"/>
@@ -2854,7 +2219,6 @@
         </w:rPr>
         <w:t xml:space="preserve">(scorecard) / </w:t>
       </w:r>
-      <w:proofErr w:type="spellStart"/>
       <w:r>
         <w:rPr>
           <w:color w:val="8888C6"/>
@@ -2862,7 +2226,6 @@
         </w:rPr>
         <w:t>len</w:t>
       </w:r>
-      <w:proofErr w:type="spellEnd"/>
       <w:r>
         <w:rPr>
           <w:color w:val="A9B7C6"/>
@@ -2954,21 +2317,12 @@
         </w:rPr>
         <w:t xml:space="preserve">, </w:t>
       </w:r>
-      <w:proofErr w:type="spellStart"/>
-      <w:r>
-        <w:rPr>
-          <w:color w:val="A9B7C6"/>
-          <w:lang w:val="en-US"/>
-        </w:rPr>
-        <w:t>statistics.stdev</w:t>
-      </w:r>
-      <w:proofErr w:type="spellEnd"/>
-      <w:r>
-        <w:rPr>
-          <w:color w:val="A9B7C6"/>
-          <w:lang w:val="en-US"/>
-        </w:rPr>
-        <w:t xml:space="preserve">(scorecard)) </w:t>
+      <w:r>
+        <w:rPr>
+          <w:color w:val="A9B7C6"/>
+          <w:lang w:val="en-US"/>
+        </w:rPr>
+        <w:t xml:space="preserve">statistics.stdev(scorecard)) </w:t>
       </w:r>
       <w:r>
         <w:rPr>
@@ -3002,29 +2356,7 @@
         <w:rPr>
           <w:lang w:val="en-US"/>
         </w:rPr>
-        <w:t xml:space="preserve">"""Settings: binary=False, </w:t>
-      </w:r>
-      <w:proofErr w:type="spellStart"/>
-      <w:r>
-        <w:rPr>
-          <w:lang w:val="en-US"/>
-        </w:rPr>
-        <w:t>ngram_range</w:t>
-      </w:r>
-      <w:proofErr w:type="spellEnd"/>
-      <w:proofErr w:type="gramStart"/>
-      <w:r>
-        <w:rPr>
-          <w:lang w:val="en-US"/>
-        </w:rPr>
-        <w:t>=(</w:t>
-      </w:r>
-      <w:proofErr w:type="gramEnd"/>
-      <w:r>
-        <w:rPr>
-          <w:lang w:val="en-US"/>
-        </w:rPr>
-        <w:t>1,1)"""</w:t>
+        <w:t>"""Settings: binary=False, ngram_range=(1,1)"""</w:t>
       </w:r>
     </w:p>
     <w:p>
@@ -3036,7 +2368,6 @@
           <w:lang w:val="en-US"/>
         </w:rPr>
       </w:pPr>
-      <w:proofErr w:type="gramStart"/>
       <w:r>
         <w:rPr>
           <w:color w:val="8888C6"/>
@@ -3051,7 +2382,6 @@
         </w:rPr>
         <w:t>(</w:t>
       </w:r>
-      <w:proofErr w:type="gramEnd"/>
       <w:r>
         <w:rPr>
           <w:color w:val="6A8759"/>
@@ -3136,7 +2466,6 @@
         </w:rPr>
         <w:t xml:space="preserve">(scorecard) / </w:t>
       </w:r>
-      <w:proofErr w:type="spellStart"/>
       <w:r>
         <w:rPr>
           <w:color w:val="8888C6"/>
@@ -3144,7 +2473,6 @@
         </w:rPr>
         <w:t>len</w:t>
       </w:r>
-      <w:proofErr w:type="spellEnd"/>
       <w:r>
         <w:rPr>
           <w:color w:val="A9B7C6"/>
@@ -3236,21 +2564,12 @@
         </w:rPr>
         <w:t xml:space="preserve">, </w:t>
       </w:r>
-      <w:proofErr w:type="spellStart"/>
-      <w:r>
-        <w:rPr>
-          <w:color w:val="A9B7C6"/>
-          <w:lang w:val="en-US"/>
-        </w:rPr>
-        <w:t>statistics.stdev</w:t>
-      </w:r>
-      <w:proofErr w:type="spellEnd"/>
-      <w:r>
-        <w:rPr>
-          <w:color w:val="A9B7C6"/>
-          <w:lang w:val="en-US"/>
-        </w:rPr>
-        <w:t xml:space="preserve">(scorecard)) </w:t>
+      <w:r>
+        <w:rPr>
+          <w:color w:val="A9B7C6"/>
+          <w:lang w:val="en-US"/>
+        </w:rPr>
+        <w:t xml:space="preserve">statistics.stdev(scorecard)) </w:t>
       </w:r>
       <w:r>
         <w:rPr>
@@ -3284,29 +2603,7 @@
         <w:rPr>
           <w:lang w:val="en-US"/>
         </w:rPr>
-        <w:t xml:space="preserve">"""Settings: binary=True, </w:t>
-      </w:r>
-      <w:proofErr w:type="spellStart"/>
-      <w:r>
-        <w:rPr>
-          <w:lang w:val="en-US"/>
-        </w:rPr>
-        <w:t>ngram_range</w:t>
-      </w:r>
-      <w:proofErr w:type="spellEnd"/>
-      <w:proofErr w:type="gramStart"/>
-      <w:r>
-        <w:rPr>
-          <w:lang w:val="en-US"/>
-        </w:rPr>
-        <w:t>=(</w:t>
-      </w:r>
-      <w:proofErr w:type="gramEnd"/>
-      <w:r>
-        <w:rPr>
-          <w:lang w:val="en-US"/>
-        </w:rPr>
-        <w:t>1,1)"""</w:t>
+        <w:t>"""Settings: binary=True, ngram_range=(1,1)"""</w:t>
       </w:r>
     </w:p>
     <w:p>
@@ -3318,7 +2615,6 @@
           <w:lang w:val="en-US"/>
         </w:rPr>
       </w:pPr>
-      <w:proofErr w:type="gramStart"/>
       <w:r>
         <w:rPr>
           <w:color w:val="8888C6"/>
@@ -3333,7 +2629,6 @@
         </w:rPr>
         <w:t>(</w:t>
       </w:r>
-      <w:proofErr w:type="gramEnd"/>
       <w:r>
         <w:rPr>
           <w:color w:val="6A8759"/>
@@ -3418,7 +2713,6 @@
         </w:rPr>
         <w:t xml:space="preserve">(scorecard) / </w:t>
       </w:r>
-      <w:proofErr w:type="spellStart"/>
       <w:r>
         <w:rPr>
           <w:color w:val="8888C6"/>
@@ -3426,7 +2720,6 @@
         </w:rPr>
         <w:t>len</w:t>
       </w:r>
-      <w:proofErr w:type="spellEnd"/>
       <w:r>
         <w:rPr>
           <w:color w:val="A9B7C6"/>
@@ -3518,21 +2811,12 @@
         </w:rPr>
         <w:t xml:space="preserve">, </w:t>
       </w:r>
-      <w:proofErr w:type="spellStart"/>
-      <w:r>
-        <w:rPr>
-          <w:color w:val="A9B7C6"/>
-          <w:lang w:val="en-US"/>
-        </w:rPr>
-        <w:t>statistics.stdev</w:t>
-      </w:r>
-      <w:proofErr w:type="spellEnd"/>
-      <w:r>
-        <w:rPr>
-          <w:color w:val="A9B7C6"/>
-          <w:lang w:val="en-US"/>
-        </w:rPr>
-        <w:t xml:space="preserve">(scorecard)) </w:t>
+      <w:r>
+        <w:rPr>
+          <w:color w:val="A9B7C6"/>
+          <w:lang w:val="en-US"/>
+        </w:rPr>
+        <w:t xml:space="preserve">statistics.stdev(scorecard)) </w:t>
       </w:r>
       <w:r>
         <w:rPr>
@@ -3573,16 +2857,8 @@
         <w:rPr>
           <w:lang w:val="en-US"/>
         </w:rPr>
-        <w:t xml:space="preserve">Mean accuracy for 9-fold cross-validation with different settings for the </w:t>
-      </w:r>
-      <w:proofErr w:type="spellStart"/>
-      <w:r>
-        <w:rPr>
-          <w:lang w:val="en-US"/>
-        </w:rPr>
-        <w:t>CountVectorizer</w:t>
-      </w:r>
-      <w:proofErr w:type="spellEnd"/>
+        <w:t>Mean accuracy for 9-fold cross-validation with different settings for the CountVectorizer</w:t>
+      </w:r>
     </w:p>
     <w:tbl>
       <w:tblPr>
@@ -3615,17 +2891,8 @@
                 <w:b/>
                 <w:bCs/>
               </w:rPr>
-              <w:t xml:space="preserve">Mean </w:t>
+              <w:t>Mean Accuracy</w:t>
             </w:r>
-            <w:proofErr w:type="spellStart"/>
-            <w:r>
-              <w:rPr>
-                <w:b/>
-                <w:bCs/>
-              </w:rPr>
-              <w:t>Accuracy</w:t>
-            </w:r>
-            <w:proofErr w:type="spellEnd"/>
           </w:p>
         </w:tc>
         <w:tc>
@@ -3640,21 +2907,12 @@
                 <w:bCs/>
               </w:rPr>
             </w:pPr>
-            <w:proofErr w:type="spellStart"/>
             <w:r>
               <w:rPr>
                 <w:b/>
                 <w:bCs/>
               </w:rPr>
-              <w:t>CountVectorizer</w:t>
-            </w:r>
-            <w:proofErr w:type="spellEnd"/>
-            <w:r>
-              <w:rPr>
-                <w:b/>
-                <w:bCs/>
-              </w:rPr>
-              <w:t xml:space="preserve">: </w:t>
+              <w:t xml:space="preserve">CountVectorizer: </w:t>
             </w:r>
             <w:r>
               <w:rPr>
@@ -3713,7 +2971,6 @@
                 <w:bCs/>
               </w:rPr>
             </w:pPr>
-            <w:proofErr w:type="spellStart"/>
             <w:r>
               <w:rPr>
                 <w:b/>
@@ -3721,7 +2978,6 @@
               </w:rPr>
               <w:t>False</w:t>
             </w:r>
-            <w:proofErr w:type="spellEnd"/>
           </w:p>
         </w:tc>
       </w:tr>
@@ -3738,23 +2994,13 @@
                 <w:bCs/>
               </w:rPr>
             </w:pPr>
-            <w:proofErr w:type="spellStart"/>
             <w:r>
               <w:rPr>
                 <w:b/>
                 <w:bCs/>
               </w:rPr>
-              <w:t>CountVectorizer</w:t>
+              <w:t xml:space="preserve">CountVectorizer:  </w:t>
             </w:r>
-            <w:proofErr w:type="spellEnd"/>
-            <w:r>
-              <w:rPr>
-                <w:b/>
-                <w:bCs/>
-              </w:rPr>
-              <w:t xml:space="preserve">:  </w:t>
-            </w:r>
-            <w:proofErr w:type="spellStart"/>
             <w:r>
               <w:rPr>
                 <w:b/>
@@ -3762,7 +3008,6 @@
               </w:rPr>
               <w:t>Ngram_range</w:t>
             </w:r>
-            <w:proofErr w:type="spellEnd"/>
           </w:p>
         </w:tc>
         <w:tc>
@@ -3851,15 +3096,7 @@
           </w:tcPr>
           <w:p>
             <w:r>
-              <w:t>0.85 (</w:t>
-            </w:r>
-            <w:proofErr w:type="spellStart"/>
-            <w:r>
-              <w:t>std</w:t>
-            </w:r>
-            <w:proofErr w:type="spellEnd"/>
-            <w:r>
-              <w:t xml:space="preserve">: </w:t>
+              <w:t xml:space="preserve">0.85 (std: </w:t>
             </w:r>
             <w:r>
               <w:t>0.0</w:t>
@@ -3925,15 +3162,7 @@
               <w:t>0.85</w:t>
             </w:r>
             <w:r>
-              <w:t xml:space="preserve"> (</w:t>
-            </w:r>
-            <w:proofErr w:type="spellStart"/>
-            <w:r>
-              <w:t>std</w:t>
-            </w:r>
-            <w:proofErr w:type="spellEnd"/>
-            <w:r>
-              <w:t>: 0.023)</w:t>
+              <w:t xml:space="preserve"> (std: 0.023)</w:t>
             </w:r>
           </w:p>
         </w:tc>
@@ -3969,93 +3198,33 @@
         <w:rPr>
           <w:lang w:val="en-US"/>
         </w:rPr>
-        <w:t xml:space="preserve">In this 9-fold cross-validation, the settings binary=True and </w:t>
-      </w:r>
-      <w:proofErr w:type="spellStart"/>
-      <w:r>
-        <w:rPr>
-          <w:lang w:val="en-US"/>
-        </w:rPr>
-        <w:t>ngram_range</w:t>
-      </w:r>
-      <w:proofErr w:type="spellEnd"/>
-      <w:proofErr w:type="gramStart"/>
-      <w:r>
-        <w:rPr>
-          <w:lang w:val="en-US"/>
-        </w:rPr>
-        <w:t>=(</w:t>
-      </w:r>
-      <w:proofErr w:type="gramEnd"/>
-      <w:r>
-        <w:rPr>
-          <w:lang w:val="en-US"/>
-        </w:rPr>
-        <w:t xml:space="preserve">1,2) achieve the best results in comparison to the other five possible settings. However, the difference between these settings and the best settings from exercise 1 (binary=True and </w:t>
-      </w:r>
-      <w:proofErr w:type="spellStart"/>
-      <w:r>
-        <w:rPr>
-          <w:lang w:val="en-US"/>
-        </w:rPr>
-        <w:t>ngram_range</w:t>
-      </w:r>
-      <w:proofErr w:type="spellEnd"/>
-      <w:proofErr w:type="gramStart"/>
-      <w:r>
-        <w:rPr>
-          <w:lang w:val="en-US"/>
-        </w:rPr>
-        <w:t>=(</w:t>
-      </w:r>
-      <w:proofErr w:type="gramEnd"/>
-      <w:r>
-        <w:rPr>
-          <w:lang w:val="en-US"/>
-        </w:rPr>
-        <w:t xml:space="preserve">1,3)) </w:t>
-      </w:r>
-      <w:r>
-        <w:rPr>
-          <w:lang w:val="en-US"/>
-        </w:rPr>
-        <w:t xml:space="preserve">is only small and decided by the lower standard deviation for </w:t>
-      </w:r>
-      <w:proofErr w:type="spellStart"/>
-      <w:r>
-        <w:rPr>
-          <w:lang w:val="en-US"/>
-        </w:rPr>
-        <w:t>ngram_range</w:t>
-      </w:r>
-      <w:proofErr w:type="spellEnd"/>
-      <w:r>
-        <w:rPr>
-          <w:lang w:val="en-US"/>
-        </w:rPr>
-        <w:t xml:space="preserve">=(1,2). </w:t>
-      </w:r>
-    </w:p>
-    <w:p>
-      <w:pPr>
-        <w:rPr>
-          <w:lang w:val="en-US"/>
-        </w:rPr>
-      </w:pPr>
-      <w:r>
-        <w:rPr>
-          <w:lang w:val="en-US"/>
-        </w:rPr>
-        <w:t xml:space="preserve">Here again, it is observable that the runs with binary=True achieve higher accuracies that those with binary=False. </w:t>
-      </w:r>
-      <w:proofErr w:type="gramStart"/>
-      <w:r>
-        <w:rPr>
-          <w:lang w:val="en-US"/>
-        </w:rPr>
-        <w:t>Furthermore</w:t>
-      </w:r>
-      <w:proofErr w:type="gramEnd"/>
+        <w:t xml:space="preserve">In this 9-fold cross-validation, the settings binary=True and ngram_range=(1,2) achieve the best results in comparison to the other five possible settings. However, the difference between these settings and the best settings from exercise 1 (binary=True and ngram_range=(1,3)) </w:t>
+      </w:r>
+      <w:r>
+        <w:rPr>
+          <w:lang w:val="en-US"/>
+        </w:rPr>
+        <w:t xml:space="preserve">is only small and decided by the lower standard deviation for ngram_range=(1,2). </w:t>
+      </w:r>
+    </w:p>
+    <w:p>
+      <w:pPr>
+        <w:rPr>
+          <w:lang w:val="en-US"/>
+        </w:rPr>
+      </w:pPr>
+      <w:r>
+        <w:rPr>
+          <w:lang w:val="en-US"/>
+        </w:rPr>
+        <w:t>Here again, it is observable that the runs with binary=True achieve higher accuracies that those with binary=False. Furthermore</w:t>
+      </w:r>
+      <w:r>
+        <w:rPr>
+          <w:lang w:val="en-US"/>
+        </w:rPr>
+        <w:t>,</w:t>
+      </w:r>
       <w:r>
         <w:rPr>
           <w:lang w:val="en-US"/>
@@ -4133,29 +3302,7 @@
         <w:rPr>
           <w:lang w:val="en-US"/>
         </w:rPr>
-        <w:t xml:space="preserve"> binary=False, </w:t>
-      </w:r>
-      <w:proofErr w:type="spellStart"/>
-      <w:r>
-        <w:rPr>
-          <w:lang w:val="en-US"/>
-        </w:rPr>
-        <w:t>ngram_range</w:t>
-      </w:r>
-      <w:proofErr w:type="spellEnd"/>
-      <w:proofErr w:type="gramStart"/>
-      <w:r>
-        <w:rPr>
-          <w:lang w:val="en-US"/>
-        </w:rPr>
-        <w:t>=(</w:t>
-      </w:r>
-      <w:proofErr w:type="gramEnd"/>
-      <w:r>
-        <w:rPr>
-          <w:lang w:val="en-US"/>
-        </w:rPr>
-        <w:t>1,1)"""</w:t>
+        <w:t xml:space="preserve"> binary=False, ngram_range=(1,1)"""</w:t>
       </w:r>
     </w:p>
     <w:p>
@@ -4167,7 +3314,6 @@
           <w:lang w:val="en-US"/>
         </w:rPr>
       </w:pPr>
-      <w:proofErr w:type="gramStart"/>
       <w:r>
         <w:rPr>
           <w:color w:val="8888C6"/>
@@ -4182,7 +3328,6 @@
         </w:rPr>
         <w:t>(</w:t>
       </w:r>
-      <w:proofErr w:type="gramEnd"/>
       <w:r>
         <w:rPr>
           <w:color w:val="6A8759"/>
@@ -4267,7 +3412,6 @@
         </w:rPr>
         <w:t xml:space="preserve">(scorecard) / </w:t>
       </w:r>
-      <w:proofErr w:type="spellStart"/>
       <w:r>
         <w:rPr>
           <w:color w:val="8888C6"/>
@@ -4275,7 +3419,6 @@
         </w:rPr>
         <w:t>len</w:t>
       </w:r>
-      <w:proofErr w:type="spellEnd"/>
       <w:r>
         <w:rPr>
           <w:color w:val="A9B7C6"/>
@@ -4367,21 +3510,12 @@
         </w:rPr>
         <w:t xml:space="preserve">, </w:t>
       </w:r>
-      <w:proofErr w:type="spellStart"/>
-      <w:r>
-        <w:rPr>
-          <w:color w:val="A9B7C6"/>
-          <w:lang w:val="en-US"/>
-        </w:rPr>
-        <w:t>statistics.stdev</w:t>
-      </w:r>
-      <w:proofErr w:type="spellEnd"/>
-      <w:r>
-        <w:rPr>
-          <w:color w:val="A9B7C6"/>
-          <w:lang w:val="en-US"/>
-        </w:rPr>
-        <w:t xml:space="preserve">(scorecard)) </w:t>
+      <w:r>
+        <w:rPr>
+          <w:color w:val="A9B7C6"/>
+          <w:lang w:val="en-US"/>
+        </w:rPr>
+        <w:t xml:space="preserve">statistics.stdev(scorecard)) </w:t>
       </w:r>
       <w:r>
         <w:rPr>
@@ -4408,29 +3542,7 @@
         <w:rPr>
           <w:lang w:val="en-US"/>
         </w:rPr>
-        <w:t xml:space="preserve">"""Settings: binary=True, </w:t>
-      </w:r>
-      <w:proofErr w:type="spellStart"/>
-      <w:r>
-        <w:rPr>
-          <w:lang w:val="en-US"/>
-        </w:rPr>
-        <w:t>ngram_range</w:t>
-      </w:r>
-      <w:proofErr w:type="spellEnd"/>
-      <w:proofErr w:type="gramStart"/>
-      <w:r>
-        <w:rPr>
-          <w:lang w:val="en-US"/>
-        </w:rPr>
-        <w:t>=(</w:t>
-      </w:r>
-      <w:proofErr w:type="gramEnd"/>
-      <w:r>
-        <w:rPr>
-          <w:lang w:val="en-US"/>
-        </w:rPr>
-        <w:t>1,2)"""</w:t>
+        <w:t>"""Settings: binary=True, ngram_range=(1,2)"""</w:t>
       </w:r>
     </w:p>
     <w:p>
@@ -4442,7 +3554,6 @@
           <w:lang w:val="en-US"/>
         </w:rPr>
       </w:pPr>
-      <w:proofErr w:type="gramStart"/>
       <w:r>
         <w:rPr>
           <w:color w:val="8888C6"/>
@@ -4457,7 +3568,6 @@
         </w:rPr>
         <w:t>(</w:t>
       </w:r>
-      <w:proofErr w:type="gramEnd"/>
       <w:r>
         <w:rPr>
           <w:color w:val="6A8759"/>
@@ -4542,7 +3652,6 @@
         </w:rPr>
         <w:t xml:space="preserve">(scorecard) / </w:t>
       </w:r>
-      <w:proofErr w:type="spellStart"/>
       <w:r>
         <w:rPr>
           <w:color w:val="8888C6"/>
@@ -4550,7 +3659,6 @@
         </w:rPr>
         <w:t>len</w:t>
       </w:r>
-      <w:proofErr w:type="spellEnd"/>
       <w:r>
         <w:rPr>
           <w:color w:val="A9B7C6"/>
@@ -4642,21 +3750,12 @@
         </w:rPr>
         <w:t xml:space="preserve">, </w:t>
       </w:r>
-      <w:proofErr w:type="spellStart"/>
-      <w:r>
-        <w:rPr>
-          <w:color w:val="A9B7C6"/>
-          <w:lang w:val="en-US"/>
-        </w:rPr>
-        <w:t>statistics.stdev</w:t>
-      </w:r>
-      <w:proofErr w:type="spellEnd"/>
-      <w:r>
-        <w:rPr>
-          <w:color w:val="A9B7C6"/>
-          <w:lang w:val="en-US"/>
-        </w:rPr>
-        <w:t xml:space="preserve">(scorecard)) </w:t>
+      <w:r>
+        <w:rPr>
+          <w:color w:val="A9B7C6"/>
+          <w:lang w:val="en-US"/>
+        </w:rPr>
+        <w:t xml:space="preserve">statistics.stdev(scorecard)) </w:t>
       </w:r>
       <w:r>
         <w:rPr>
@@ -4683,29 +3782,7 @@
         <w:rPr>
           <w:lang w:val="en-US"/>
         </w:rPr>
-        <w:t xml:space="preserve">"Settings: Logistic Regression, binary=False, </w:t>
-      </w:r>
-      <w:proofErr w:type="spellStart"/>
-      <w:r>
-        <w:rPr>
-          <w:lang w:val="en-US"/>
-        </w:rPr>
-        <w:t>ngram_range</w:t>
-      </w:r>
-      <w:proofErr w:type="spellEnd"/>
-      <w:proofErr w:type="gramStart"/>
-      <w:r>
-        <w:rPr>
-          <w:lang w:val="en-US"/>
-        </w:rPr>
-        <w:t>=(</w:t>
-      </w:r>
-      <w:proofErr w:type="gramEnd"/>
-      <w:r>
-        <w:rPr>
-          <w:lang w:val="en-US"/>
-        </w:rPr>
-        <w:t>1,1)"""</w:t>
+        <w:t>"Settings: Logistic Regression, binary=False, ngram_range=(1,1)"""</w:t>
       </w:r>
     </w:p>
     <w:p>
@@ -4717,7 +3794,6 @@
           <w:lang w:val="en-US"/>
         </w:rPr>
       </w:pPr>
-      <w:proofErr w:type="gramStart"/>
       <w:r>
         <w:rPr>
           <w:color w:val="8888C6"/>
@@ -4732,7 +3808,6 @@
         </w:rPr>
         <w:t>(</w:t>
       </w:r>
-      <w:proofErr w:type="gramEnd"/>
       <w:r>
         <w:rPr>
           <w:color w:val="6A8759"/>
@@ -4817,7 +3892,6 @@
         </w:rPr>
         <w:t xml:space="preserve">(scorecard) / </w:t>
       </w:r>
-      <w:proofErr w:type="spellStart"/>
       <w:r>
         <w:rPr>
           <w:color w:val="8888C6"/>
@@ -4825,7 +3899,6 @@
         </w:rPr>
         <w:t>len</w:t>
       </w:r>
-      <w:proofErr w:type="spellEnd"/>
       <w:r>
         <w:rPr>
           <w:color w:val="A9B7C6"/>
@@ -4917,21 +3990,12 @@
         </w:rPr>
         <w:t xml:space="preserve">, </w:t>
       </w:r>
-      <w:proofErr w:type="spellStart"/>
-      <w:r>
-        <w:rPr>
-          <w:color w:val="A9B7C6"/>
-          <w:lang w:val="en-US"/>
-        </w:rPr>
-        <w:t>statistics.stdev</w:t>
-      </w:r>
-      <w:proofErr w:type="spellEnd"/>
-      <w:r>
-        <w:rPr>
-          <w:color w:val="A9B7C6"/>
-          <w:lang w:val="en-US"/>
-        </w:rPr>
-        <w:t xml:space="preserve">(scorecard)) </w:t>
+      <w:r>
+        <w:rPr>
+          <w:color w:val="A9B7C6"/>
+          <w:lang w:val="en-US"/>
+        </w:rPr>
+        <w:t xml:space="preserve">statistics.stdev(scorecard)) </w:t>
       </w:r>
       <w:r>
         <w:rPr>
@@ -4958,29 +4022,7 @@
         <w:rPr>
           <w:lang w:val="en-US"/>
         </w:rPr>
-        <w:t xml:space="preserve">"""Settings: Logistic Regression, binary=True, </w:t>
-      </w:r>
-      <w:proofErr w:type="spellStart"/>
-      <w:r>
-        <w:rPr>
-          <w:lang w:val="en-US"/>
-        </w:rPr>
-        <w:t>ngram_range</w:t>
-      </w:r>
-      <w:proofErr w:type="spellEnd"/>
-      <w:proofErr w:type="gramStart"/>
-      <w:r>
-        <w:rPr>
-          <w:lang w:val="en-US"/>
-        </w:rPr>
-        <w:t>=(</w:t>
-      </w:r>
-      <w:proofErr w:type="gramEnd"/>
-      <w:r>
-        <w:rPr>
-          <w:lang w:val="en-US"/>
-        </w:rPr>
-        <w:t>1,2)"""</w:t>
+        <w:t>"""Settings: Logistic Regression, binary=True, ngram_range=(1,2)"""</w:t>
       </w:r>
     </w:p>
     <w:p>
@@ -5013,7 +4055,6 @@
           <w:lang w:val="en-US" w:eastAsia="de-DE"/>
         </w:rPr>
       </w:pPr>
-      <w:proofErr w:type="gramStart"/>
       <w:r>
         <w:rPr>
           <w:rFonts w:ascii="Courier New" w:eastAsia="Times New Roman" w:hAnsi="Courier New" w:cs="Courier New"/>
@@ -5034,7 +4075,6 @@
         </w:rPr>
         <w:t>(</w:t>
       </w:r>
-      <w:proofErr w:type="gramEnd"/>
       <w:r>
         <w:rPr>
           <w:rFonts w:ascii="Courier New" w:eastAsia="Times New Roman" w:hAnsi="Courier New" w:cs="Courier New"/>
@@ -5155,7 +4195,6 @@
         </w:rPr>
         <w:t xml:space="preserve">(scorecard) / </w:t>
       </w:r>
-      <w:proofErr w:type="spellStart"/>
       <w:r>
         <w:rPr>
           <w:rFonts w:ascii="Courier New" w:eastAsia="Times New Roman" w:hAnsi="Courier New" w:cs="Courier New"/>
@@ -5166,7 +4205,6 @@
         </w:rPr>
         <w:t>len</w:t>
       </w:r>
-      <w:proofErr w:type="spellEnd"/>
       <w:r>
         <w:rPr>
           <w:rFonts w:ascii="Courier New" w:eastAsia="Times New Roman" w:hAnsi="Courier New" w:cs="Courier New"/>
@@ -5297,7 +4335,6 @@
         </w:rPr>
         <w:t xml:space="preserve">, </w:t>
       </w:r>
-      <w:proofErr w:type="spellStart"/>
       <w:r>
         <w:rPr>
           <w:rFonts w:ascii="Courier New" w:eastAsia="Times New Roman" w:hAnsi="Courier New" w:cs="Courier New"/>
@@ -5306,18 +4343,7 @@
           <w:szCs w:val="20"/>
           <w:lang w:val="en-US" w:eastAsia="de-DE"/>
         </w:rPr>
-        <w:t>statistics.stdev</w:t>
-      </w:r>
-      <w:proofErr w:type="spellEnd"/>
-      <w:r>
-        <w:rPr>
-          <w:rFonts w:ascii="Courier New" w:eastAsia="Times New Roman" w:hAnsi="Courier New" w:cs="Courier New"/>
-          <w:color w:val="A9B7C6"/>
-          <w:sz w:val="20"/>
-          <w:szCs w:val="20"/>
-          <w:lang w:val="en-US" w:eastAsia="de-DE"/>
-        </w:rPr>
-        <w:t xml:space="preserve">(scorecard)) </w:t>
+        <w:t xml:space="preserve">statistics.stdev(scorecard)) </w:t>
       </w:r>
       <w:r>
         <w:rPr>
@@ -5389,17 +4415,8 @@
                 <w:b/>
                 <w:bCs/>
               </w:rPr>
-              <w:t xml:space="preserve">Mean </w:t>
+              <w:t>Mean Accuracy</w:t>
             </w:r>
-            <w:proofErr w:type="spellStart"/>
-            <w:r>
-              <w:rPr>
-                <w:b/>
-                <w:bCs/>
-              </w:rPr>
-              <w:t>Accuracy</w:t>
-            </w:r>
-            <w:proofErr w:type="spellEnd"/>
           </w:p>
         </w:tc>
         <w:tc>
@@ -5419,17 +4436,8 @@
                 <w:b/>
                 <w:bCs/>
               </w:rPr>
-              <w:t xml:space="preserve">Settings </w:t>
+              <w:t>Settings CountVectorizer</w:t>
             </w:r>
-            <w:proofErr w:type="spellStart"/>
-            <w:r>
-              <w:rPr>
-                <w:b/>
-                <w:bCs/>
-              </w:rPr>
-              <w:t>CountVectorizer</w:t>
-            </w:r>
-            <w:proofErr w:type="spellEnd"/>
           </w:p>
         </w:tc>
       </w:tr>
@@ -5472,23 +4480,7 @@
                 <w:b/>
                 <w:bCs/>
               </w:rPr>
-              <w:t xml:space="preserve"> (</w:t>
-            </w:r>
-            <w:proofErr w:type="spellStart"/>
-            <w:r>
-              <w:rPr>
-                <w:b/>
-                <w:bCs/>
-              </w:rPr>
-              <w:t>False</w:t>
-            </w:r>
-            <w:proofErr w:type="spellEnd"/>
-            <w:r>
-              <w:rPr>
-                <w:b/>
-                <w:bCs/>
-              </w:rPr>
-              <w:t>, (1,1))</w:t>
+              <w:t xml:space="preserve"> (False, (1,1))</w:t>
             </w:r>
           </w:p>
         </w:tc>
@@ -5512,16 +4504,14 @@
               </w:rPr>
               <w:t xml:space="preserve">Best </w:t>
             </w:r>
-            <w:proofErr w:type="gramStart"/>
             <w:r>
               <w:rPr>
                 <w:b/>
                 <w:bCs/>
                 <w:lang w:val="en-US"/>
               </w:rPr>
-              <w:t>run in</w:t>
+              <w:t>settings from</w:t>
             </w:r>
-            <w:proofErr w:type="gramEnd"/>
             <w:r>
               <w:rPr>
                 <w:b/>
@@ -5545,6 +4535,14 @@
                 <w:lang w:val="en-US"/>
               </w:rPr>
               <w:t>2 (True, (1,2)</w:t>
+            </w:r>
+            <w:r>
+              <w:rPr>
+                <w:b/>
+                <w:bCs/>
+                <w:lang w:val="en-US"/>
+              </w:rPr>
+              <w:t>)</w:t>
             </w:r>
           </w:p>
         </w:tc>
@@ -5562,7 +4560,6 @@
                 <w:bCs/>
               </w:rPr>
             </w:pPr>
-            <w:proofErr w:type="spellStart"/>
             <w:r>
               <w:rPr>
                 <w:b/>
@@ -5570,7 +4567,6 @@
               </w:rPr>
               <w:t>Classifier</w:t>
             </w:r>
-            <w:proofErr w:type="spellEnd"/>
           </w:p>
         </w:tc>
         <w:tc>
@@ -5640,7 +4636,6 @@
                 <w:bCs/>
               </w:rPr>
             </w:pPr>
-            <w:proofErr w:type="spellStart"/>
             <w:r>
               <w:rPr>
                 <w:b/>
@@ -5648,7 +4643,6 @@
               </w:rPr>
               <w:t>Logistic</w:t>
             </w:r>
-            <w:proofErr w:type="spellEnd"/>
             <w:r>
               <w:rPr>
                 <w:b/>
@@ -5699,71 +4693,7 @@
         <w:rPr>
           <w:lang w:val="en-US"/>
         </w:rPr>
-        <w:t xml:space="preserve">What can be seen from the table is that independent of the classifier, the runs with the adjusted </w:t>
-      </w:r>
-      <w:proofErr w:type="spellStart"/>
-      <w:r>
-        <w:rPr>
-          <w:lang w:val="en-US"/>
-        </w:rPr>
-        <w:t>CountVectorizer</w:t>
-      </w:r>
-      <w:proofErr w:type="spellEnd"/>
-      <w:r>
-        <w:rPr>
-          <w:lang w:val="en-US"/>
-        </w:rPr>
-        <w:t xml:space="preserve"> settings binary=True and </w:t>
-      </w:r>
-      <w:proofErr w:type="spellStart"/>
-      <w:r>
-        <w:rPr>
-          <w:lang w:val="en-US"/>
-        </w:rPr>
-        <w:t>ngram_range</w:t>
-      </w:r>
-      <w:proofErr w:type="spellEnd"/>
-      <w:proofErr w:type="gramStart"/>
-      <w:r>
-        <w:rPr>
-          <w:lang w:val="en-US"/>
-        </w:rPr>
-        <w:t>=(</w:t>
-      </w:r>
-      <w:proofErr w:type="gramEnd"/>
-      <w:r>
-        <w:rPr>
-          <w:lang w:val="en-US"/>
-        </w:rPr>
-        <w:t xml:space="preserve">1,2) were better than the ones with the default settings binary=False and </w:t>
-      </w:r>
-      <w:proofErr w:type="spellStart"/>
-      <w:r>
-        <w:rPr>
-          <w:lang w:val="en-US"/>
-        </w:rPr>
-        <w:t>ngram_range</w:t>
-      </w:r>
-      <w:proofErr w:type="spellEnd"/>
-      <w:r>
-        <w:rPr>
-          <w:lang w:val="en-US"/>
-        </w:rPr>
-        <w:t xml:space="preserve">=(1,1). Therefore, one can conclude that the </w:t>
-      </w:r>
-      <w:proofErr w:type="spellStart"/>
-      <w:r>
-        <w:rPr>
-          <w:lang w:val="en-US"/>
-        </w:rPr>
-        <w:t>CountVectorizers</w:t>
-      </w:r>
-      <w:proofErr w:type="spellEnd"/>
-      <w:r>
-        <w:rPr>
-          <w:lang w:val="en-US"/>
-        </w:rPr>
-        <w:t xml:space="preserve"> taking into account </w:t>
+        <w:t xml:space="preserve">What can be seen from the table is that independent of the classifier, the runs with the adjusted CountVectorizer settings binary=True and ngram_range=(1,2) were better than the ones with the default settings binary=False and ngram_range=(1,1). Therefore, one can conclude that the CountVectorizers taking into account </w:t>
       </w:r>
       <w:r>
         <w:rPr>
@@ -5794,21 +4724,7 @@
         <w:rPr>
           <w:lang w:val="en-US"/>
         </w:rPr>
-        <w:t xml:space="preserve">Moreover, it is perceptible from the results, that the Logistic Regression obtained better results than the Naïve Bayes classifier with the same </w:t>
-      </w:r>
-      <w:proofErr w:type="spellStart"/>
-      <w:r>
-        <w:rPr>
-          <w:lang w:val="en-US"/>
-        </w:rPr>
-        <w:t>CountVectorizer</w:t>
-      </w:r>
-      <w:proofErr w:type="spellEnd"/>
-      <w:r>
-        <w:rPr>
-          <w:lang w:val="en-US"/>
-        </w:rPr>
-        <w:t xml:space="preserve"> settings. </w:t>
+        <w:t xml:space="preserve">Moreover, it is perceptible from the results that the Logistic Regression obtained better results than the Naïve Bayes classifier with the same CountVectorizer settings. </w:t>
       </w:r>
       <w:r>
         <w:rPr>
@@ -6508,6 +5424,7 @@
   <w:style w:type="character" w:default="1" w:styleId="Absatz-Standardschriftart">
     <w:name w:val="Default Paragraph Font"/>
     <w:uiPriority w:val="1"/>
+    <w:semiHidden/>
     <w:unhideWhenUsed/>
   </w:style>
   <w:style w:type="table" w:default="1" w:styleId="NormaleTabelle">

</xml_diff>